<commit_message>
materials for week 1
</commit_message>
<xml_diff>
--- a/Week 1 - Intro to Data/First Day of Class Handout.docx
+++ b/Week 1 - Intro to Data/First Day of Class Handout.docx
@@ -121,13 +121,8 @@
         <w:t>Most classes will be spent working on activities</w:t>
       </w:r>
       <w:r>
-        <w:t xml:space="preserve"> provided by Dr. </w:t>
-      </w:r>
-      <w:proofErr w:type="spellStart"/>
-      <w:r>
-        <w:t>Theobold</w:t>
-      </w:r>
-      <w:proofErr w:type="spellEnd"/>
+        <w:t xml:space="preserve"> provided by Dr. Theobold</w:t>
+      </w:r>
       <w:r>
         <w:t xml:space="preserve">. These explorations will be graded based on completion at the start of the following class. </w:t>
       </w:r>
@@ -220,21 +215,12 @@
         </w:rPr>
         <w:t xml:space="preserve">Canvas </w:t>
       </w:r>
-      <w:proofErr w:type="spellStart"/>
-      <w:r>
-        <w:rPr>
-          <w:b/>
-          <w:bCs/>
-        </w:rPr>
-        <w:t>by 8pm on</w:t>
-      </w:r>
-      <w:proofErr w:type="spellEnd"/>
-      <w:r>
-        <w:rPr>
-          <w:b/>
-          <w:bCs/>
-        </w:rPr>
-        <w:t xml:space="preserve"> Fridays. </w:t>
+      <w:r>
+        <w:rPr>
+          <w:b/>
+          <w:bCs/>
+        </w:rPr>
+        <w:t xml:space="preserve">by 8pm on Fridays. </w:t>
       </w:r>
     </w:p>
     <w:p>
@@ -511,7 +497,19 @@
         <w:rPr>
           <w:bCs/>
         </w:rPr>
-        <w:t xml:space="preserve"> Tuesday, April 26</w:t>
+        <w:t xml:space="preserve"> Tuesday, </w:t>
+      </w:r>
+      <w:r>
+        <w:rPr>
+          <w:bCs/>
+        </w:rPr>
+        <w:t>May 1</w:t>
+      </w:r>
+      <w:r>
+        <w:rPr>
+          <w:bCs/>
+        </w:rPr>
+        <w:t>7</w:t>
       </w:r>
       <w:r>
         <w:rPr>
@@ -598,13 +596,7 @@
         <w:rPr>
           <w:b/>
         </w:rPr>
-        <w:t>Midterm Project</w:t>
-      </w:r>
-      <w:r>
-        <w:rPr>
-          <w:b/>
-        </w:rPr>
-        <w:t xml:space="preserve"> (1</w:t>
+        <w:t>Midterm Project (1</w:t>
       </w:r>
       <w:r>
         <w:rPr>
@@ -788,19 +780,7 @@
         <w:rPr>
           <w:b/>
         </w:rPr>
-        <w:t xml:space="preserve">Final </w:t>
-      </w:r>
-      <w:r>
-        <w:rPr>
-          <w:b/>
-        </w:rPr>
-        <w:t>Project</w:t>
-      </w:r>
-      <w:r>
-        <w:rPr>
-          <w:b/>
-        </w:rPr>
-        <w:t xml:space="preserve"> (15%) – </w:t>
+        <w:t xml:space="preserve">Final Project (15%) – </w:t>
       </w:r>
       <w:r>
         <w:rPr>
@@ -1205,7 +1185,7 @@
               <v:stroke joinstyle="miter"/>
               <v:path gradientshapeok="t" o:connecttype="rect"/>
             </v:shapetype>
-            <v:shape id="Text Box 2" o:spid="_x0000_s1026" type="#_x0000_t202" style="position:absolute;margin-left:292.4pt;margin-top:-9.1pt;width:185.9pt;height:110.6pt;z-index:251659264;visibility:visible;mso-wrap-style:square;mso-width-percent:400;mso-height-percent:200;mso-wrap-distance-left:9pt;mso-wrap-distance-top:3.6pt;mso-wrap-distance-right:9pt;mso-wrap-distance-bottom:3.6pt;mso-position-horizontal:absolute;mso-position-horizontal-relative:text;mso-position-vertical:absolute;mso-position-vertical-relative:text;mso-width-percent:400;mso-height-percent:200;mso-width-relative:margin;mso-height-relative:margin;v-text-anchor:top" o:gfxdata="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" stroked="f">
+            <v:shape id="Text Box 2" o:spid="_x0000_s1026" type="#_x0000_t202" style="position:absolute;margin-left:292.4pt;margin-top:-9.1pt;width:185.9pt;height:110.6pt;z-index:251659264;visibility:visible;mso-wrap-style:square;mso-width-percent:400;mso-height-percent:200;mso-wrap-distance-left:9pt;mso-wrap-distance-top:3.6pt;mso-wrap-distance-right:9pt;mso-wrap-distance-bottom:3.6pt;mso-position-horizontal:absolute;mso-position-horizontal-relative:text;mso-position-vertical:absolute;mso-position-vertical-relative:text;mso-width-percent:400;mso-height-percent:200;mso-width-relative:margin;mso-height-relative:margin;v-text-anchor:top" o:gfxdata="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" stroked="f">
               <v:textbox style="mso-fit-shape-to-text:t">
                 <w:txbxContent>
                   <w:p>
@@ -1284,13 +1264,8 @@
       <w:pStyle w:val="Header"/>
     </w:pPr>
     <w:r>
-      <w:t xml:space="preserve">Dr. Allison </w:t>
+      <w:t>Dr. Allison Theobold</w:t>
     </w:r>
-    <w:proofErr w:type="spellStart"/>
-    <w:r>
-      <w:t>Theobold</w:t>
-    </w:r>
-    <w:proofErr w:type="spellEnd"/>
   </w:p>
   <w:p>
     <w:pPr>

</xml_diff>